<commit_message>
PESquisa Mercado de TI V3
</commit_message>
<xml_diff>
--- a/Atividades/1_Pesquisa1_Mercado_de_TI/Modelo Pesquisa.docx
+++ b/Atividades/1_Pesquisa1_Mercado_de_TI/Modelo Pesquisa.docx
@@ -383,21 +383,7 @@
             <w:rStyle w:val="Hyperlink"/>
             <w:rFonts w:ascii="Arial" w:hAnsi="Arial" w:cs="Arial"/>
           </w:rPr>
-          <w:t>unit</w:t>
-        </w:r>
-        <w:r>
-          <w:rPr>
-            <w:rStyle w:val="Hyperlink"/>
-            <w:rFonts w:ascii="Arial" w:hAnsi="Arial" w:cs="Arial"/>
-          </w:rPr>
-          <w:t>.</w:t>
-        </w:r>
-        <w:r>
-          <w:rPr>
-            <w:rStyle w:val="Hyperlink"/>
-            <w:rFonts w:ascii="Arial" w:hAnsi="Arial" w:cs="Arial"/>
-          </w:rPr>
-          <w:t>br</w:t>
+          <w:t>unit.br</w:t>
         </w:r>
       </w:hyperlink>
     </w:p>
@@ -491,7 +477,6 @@
         <w:t xml:space="preserve">Hard skills: programação, cloud, segurança cibernética, análise de dados, IA, certificações </w:t>
       </w:r>
       <w:hyperlink r:id="rId11" w:tgtFrame="_blank" w:history="1">
-        <w:proofErr w:type="spellStart"/>
         <w:r>
           <w:rPr>
             <w:rStyle w:val="Hyperlink"/>
@@ -506,57 +491,8 @@
             <w:rStyle w:val="Hyperlink"/>
             <w:rFonts w:ascii="Arial" w:hAnsi="Arial" w:cs="Arial"/>
           </w:rPr>
-          <w:t>Portal</w:t>
+          <w:t>Portal - Connected Smart Cities</w:t>
         </w:r>
-        <w:proofErr w:type="spellEnd"/>
-        <w:r>
-          <w:rPr>
-            <w:rStyle w:val="Hyperlink"/>
-            <w:rFonts w:ascii="Arial" w:hAnsi="Arial" w:cs="Arial"/>
-          </w:rPr>
-          <w:t xml:space="preserve"> - </w:t>
-        </w:r>
-        <w:proofErr w:type="spellStart"/>
-        <w:r>
-          <w:rPr>
-            <w:rStyle w:val="Hyperlink"/>
-            <w:rFonts w:ascii="Arial" w:hAnsi="Arial" w:cs="Arial"/>
-          </w:rPr>
-          <w:t>Connected</w:t>
-        </w:r>
-        <w:proofErr w:type="spellEnd"/>
-        <w:r>
-          <w:rPr>
-            <w:rStyle w:val="Hyperlink"/>
-            <w:rFonts w:ascii="Arial" w:hAnsi="Arial" w:cs="Arial"/>
-          </w:rPr>
-          <w:t xml:space="preserve"> </w:t>
-        </w:r>
-        <w:proofErr w:type="spellStart"/>
-        <w:r>
-          <w:rPr>
-            <w:rStyle w:val="Hyperlink"/>
-            <w:rFonts w:ascii="Arial" w:hAnsi="Arial" w:cs="Arial"/>
-          </w:rPr>
-          <w:t>Smart</w:t>
-        </w:r>
-        <w:proofErr w:type="spellEnd"/>
-        <w:r>
-          <w:rPr>
-            <w:rStyle w:val="Hyperlink"/>
-            <w:rFonts w:ascii="Arial" w:hAnsi="Arial" w:cs="Arial"/>
-          </w:rPr>
-          <w:t xml:space="preserve"> </w:t>
-        </w:r>
-        <w:proofErr w:type="spellStart"/>
-        <w:r>
-          <w:rPr>
-            <w:rStyle w:val="Hyperlink"/>
-            <w:rFonts w:ascii="Arial" w:hAnsi="Arial" w:cs="Arial"/>
-          </w:rPr>
-          <w:t>Cities</w:t>
-        </w:r>
-        <w:proofErr w:type="spellEnd"/>
       </w:hyperlink>
     </w:p>
     <w:p>
@@ -590,7 +526,6 @@
         <w:t xml:space="preserve">Soft skills: pensamento crítico, trabalho em equipe, comunicação, adaptabilidade </w:t>
       </w:r>
       <w:hyperlink r:id="rId13" w:tgtFrame="_blank" w:history="1">
-        <w:proofErr w:type="spellStart"/>
         <w:r>
           <w:rPr>
             <w:rStyle w:val="Hyperlink"/>
@@ -605,57 +540,8 @@
             <w:rStyle w:val="Hyperlink"/>
             <w:rFonts w:ascii="Arial" w:hAnsi="Arial" w:cs="Arial"/>
           </w:rPr>
-          <w:t>Portal</w:t>
+          <w:t>Portal - Connected Smart Cities</w:t>
         </w:r>
-        <w:proofErr w:type="spellEnd"/>
-        <w:r>
-          <w:rPr>
-            <w:rStyle w:val="Hyperlink"/>
-            <w:rFonts w:ascii="Arial" w:hAnsi="Arial" w:cs="Arial"/>
-          </w:rPr>
-          <w:t xml:space="preserve"> - </w:t>
-        </w:r>
-        <w:proofErr w:type="spellStart"/>
-        <w:r>
-          <w:rPr>
-            <w:rStyle w:val="Hyperlink"/>
-            <w:rFonts w:ascii="Arial" w:hAnsi="Arial" w:cs="Arial"/>
-          </w:rPr>
-          <w:t>Connected</w:t>
-        </w:r>
-        <w:proofErr w:type="spellEnd"/>
-        <w:r>
-          <w:rPr>
-            <w:rStyle w:val="Hyperlink"/>
-            <w:rFonts w:ascii="Arial" w:hAnsi="Arial" w:cs="Arial"/>
-          </w:rPr>
-          <w:t xml:space="preserve"> </w:t>
-        </w:r>
-        <w:proofErr w:type="spellStart"/>
-        <w:r>
-          <w:rPr>
-            <w:rStyle w:val="Hyperlink"/>
-            <w:rFonts w:ascii="Arial" w:hAnsi="Arial" w:cs="Arial"/>
-          </w:rPr>
-          <w:t>Smart</w:t>
-        </w:r>
-        <w:proofErr w:type="spellEnd"/>
-        <w:r>
-          <w:rPr>
-            <w:rStyle w:val="Hyperlink"/>
-            <w:rFonts w:ascii="Arial" w:hAnsi="Arial" w:cs="Arial"/>
-          </w:rPr>
-          <w:t xml:space="preserve"> </w:t>
-        </w:r>
-        <w:proofErr w:type="spellStart"/>
-        <w:r>
-          <w:rPr>
-            <w:rStyle w:val="Hyperlink"/>
-            <w:rFonts w:ascii="Arial" w:hAnsi="Arial" w:cs="Arial"/>
-          </w:rPr>
-          <w:t>Cities</w:t>
-        </w:r>
-        <w:proofErr w:type="spellEnd"/>
       </w:hyperlink>
     </w:p>
     <w:p>
@@ -826,49 +712,8 @@
             <w:rStyle w:val="Hyperlink"/>
             <w:rFonts w:ascii="Arial" w:hAnsi="Arial" w:cs="Arial"/>
           </w:rPr>
-          <w:t xml:space="preserve">Portal - </w:t>
+          <w:t>Portal - Connected Smart Cities</w:t>
         </w:r>
-        <w:proofErr w:type="spellStart"/>
-        <w:r>
-          <w:rPr>
-            <w:rStyle w:val="Hyperlink"/>
-            <w:rFonts w:ascii="Arial" w:hAnsi="Arial" w:cs="Arial"/>
-          </w:rPr>
-          <w:t>Connected</w:t>
-        </w:r>
-        <w:proofErr w:type="spellEnd"/>
-        <w:r>
-          <w:rPr>
-            <w:rStyle w:val="Hyperlink"/>
-            <w:rFonts w:ascii="Arial" w:hAnsi="Arial" w:cs="Arial"/>
-          </w:rPr>
-          <w:t xml:space="preserve"> </w:t>
-        </w:r>
-        <w:proofErr w:type="spellStart"/>
-        <w:r>
-          <w:rPr>
-            <w:rStyle w:val="Hyperlink"/>
-            <w:rFonts w:ascii="Arial" w:hAnsi="Arial" w:cs="Arial"/>
-          </w:rPr>
-          <w:t>Smart</w:t>
-        </w:r>
-        <w:proofErr w:type="spellEnd"/>
-        <w:r>
-          <w:rPr>
-            <w:rStyle w:val="Hyperlink"/>
-            <w:rFonts w:ascii="Arial" w:hAnsi="Arial" w:cs="Arial"/>
-          </w:rPr>
-          <w:t xml:space="preserve"> </w:t>
-        </w:r>
-        <w:proofErr w:type="spellStart"/>
-        <w:r>
-          <w:rPr>
-            <w:rStyle w:val="Hyperlink"/>
-            <w:rFonts w:ascii="Arial" w:hAnsi="Arial" w:cs="Arial"/>
-          </w:rPr>
-          <w:t>Cities</w:t>
-        </w:r>
-        <w:proofErr w:type="spellEnd"/>
       </w:hyperlink>
     </w:p>
     <w:p>
@@ -907,49 +752,8 @@
             <w:rStyle w:val="Hyperlink"/>
             <w:rFonts w:ascii="Arial" w:hAnsi="Arial" w:cs="Arial"/>
           </w:rPr>
-          <w:t xml:space="preserve">Portal - </w:t>
+          <w:t>Portal - Connected Smart Cities</w:t>
         </w:r>
-        <w:proofErr w:type="spellStart"/>
-        <w:r>
-          <w:rPr>
-            <w:rStyle w:val="Hyperlink"/>
-            <w:rFonts w:ascii="Arial" w:hAnsi="Arial" w:cs="Arial"/>
-          </w:rPr>
-          <w:t>Connected</w:t>
-        </w:r>
-        <w:proofErr w:type="spellEnd"/>
-        <w:r>
-          <w:rPr>
-            <w:rStyle w:val="Hyperlink"/>
-            <w:rFonts w:ascii="Arial" w:hAnsi="Arial" w:cs="Arial"/>
-          </w:rPr>
-          <w:t xml:space="preserve"> </w:t>
-        </w:r>
-        <w:proofErr w:type="spellStart"/>
-        <w:r>
-          <w:rPr>
-            <w:rStyle w:val="Hyperlink"/>
-            <w:rFonts w:ascii="Arial" w:hAnsi="Arial" w:cs="Arial"/>
-          </w:rPr>
-          <w:t>Smart</w:t>
-        </w:r>
-        <w:proofErr w:type="spellEnd"/>
-        <w:r>
-          <w:rPr>
-            <w:rStyle w:val="Hyperlink"/>
-            <w:rFonts w:ascii="Arial" w:hAnsi="Arial" w:cs="Arial"/>
-          </w:rPr>
-          <w:t xml:space="preserve"> </w:t>
-        </w:r>
-        <w:proofErr w:type="spellStart"/>
-        <w:r>
-          <w:rPr>
-            <w:rStyle w:val="Hyperlink"/>
-            <w:rFonts w:ascii="Arial" w:hAnsi="Arial" w:cs="Arial"/>
-          </w:rPr>
-          <w:t>Cities</w:t>
-        </w:r>
-        <w:proofErr w:type="spellEnd"/>
       </w:hyperlink>
     </w:p>
     <w:p>
@@ -987,49 +791,8 @@
             <w:rStyle w:val="Hyperlink"/>
             <w:rFonts w:ascii="Arial" w:hAnsi="Arial" w:cs="Arial"/>
           </w:rPr>
-          <w:t xml:space="preserve">Portal - </w:t>
+          <w:t>Portal - Connected Smart Cities</w:t>
         </w:r>
-        <w:proofErr w:type="spellStart"/>
-        <w:r>
-          <w:rPr>
-            <w:rStyle w:val="Hyperlink"/>
-            <w:rFonts w:ascii="Arial" w:hAnsi="Arial" w:cs="Arial"/>
-          </w:rPr>
-          <w:t>Connected</w:t>
-        </w:r>
-        <w:proofErr w:type="spellEnd"/>
-        <w:r>
-          <w:rPr>
-            <w:rStyle w:val="Hyperlink"/>
-            <w:rFonts w:ascii="Arial" w:hAnsi="Arial" w:cs="Arial"/>
-          </w:rPr>
-          <w:t xml:space="preserve"> </w:t>
-        </w:r>
-        <w:proofErr w:type="spellStart"/>
-        <w:r>
-          <w:rPr>
-            <w:rStyle w:val="Hyperlink"/>
-            <w:rFonts w:ascii="Arial" w:hAnsi="Arial" w:cs="Arial"/>
-          </w:rPr>
-          <w:t>Smart</w:t>
-        </w:r>
-        <w:proofErr w:type="spellEnd"/>
-        <w:r>
-          <w:rPr>
-            <w:rStyle w:val="Hyperlink"/>
-            <w:rFonts w:ascii="Arial" w:hAnsi="Arial" w:cs="Arial"/>
-          </w:rPr>
-          <w:t xml:space="preserve"> </w:t>
-        </w:r>
-        <w:proofErr w:type="spellStart"/>
-        <w:r>
-          <w:rPr>
-            <w:rStyle w:val="Hyperlink"/>
-            <w:rFonts w:ascii="Arial" w:hAnsi="Arial" w:cs="Arial"/>
-          </w:rPr>
-          <w:t>Cities</w:t>
-        </w:r>
-        <w:proofErr w:type="spellEnd"/>
       </w:hyperlink>
     </w:p>
     <w:p>
@@ -1067,49 +830,8 @@
             <w:rStyle w:val="Hyperlink"/>
             <w:rFonts w:ascii="Arial" w:hAnsi="Arial" w:cs="Arial"/>
           </w:rPr>
-          <w:t xml:space="preserve">Portal - </w:t>
+          <w:t>Portal - Connected Smart Cities</w:t>
         </w:r>
-        <w:proofErr w:type="spellStart"/>
-        <w:r>
-          <w:rPr>
-            <w:rStyle w:val="Hyperlink"/>
-            <w:rFonts w:ascii="Arial" w:hAnsi="Arial" w:cs="Arial"/>
-          </w:rPr>
-          <w:t>Connected</w:t>
-        </w:r>
-        <w:proofErr w:type="spellEnd"/>
-        <w:r>
-          <w:rPr>
-            <w:rStyle w:val="Hyperlink"/>
-            <w:rFonts w:ascii="Arial" w:hAnsi="Arial" w:cs="Arial"/>
-          </w:rPr>
-          <w:t xml:space="preserve"> </w:t>
-        </w:r>
-        <w:proofErr w:type="spellStart"/>
-        <w:r>
-          <w:rPr>
-            <w:rStyle w:val="Hyperlink"/>
-            <w:rFonts w:ascii="Arial" w:hAnsi="Arial" w:cs="Arial"/>
-          </w:rPr>
-          <w:t>Smart</w:t>
-        </w:r>
-        <w:proofErr w:type="spellEnd"/>
-        <w:r>
-          <w:rPr>
-            <w:rStyle w:val="Hyperlink"/>
-            <w:rFonts w:ascii="Arial" w:hAnsi="Arial" w:cs="Arial"/>
-          </w:rPr>
-          <w:t xml:space="preserve"> </w:t>
-        </w:r>
-        <w:proofErr w:type="spellStart"/>
-        <w:r>
-          <w:rPr>
-            <w:rStyle w:val="Hyperlink"/>
-            <w:rFonts w:ascii="Arial" w:hAnsi="Arial" w:cs="Arial"/>
-          </w:rPr>
-          <w:t>Cities</w:t>
-        </w:r>
-        <w:proofErr w:type="spellEnd"/>
       </w:hyperlink>
     </w:p>
     <w:p>
@@ -1490,77 +1212,7 @@
         <w:rPr>
           <w:rFonts w:ascii="Arial" w:hAnsi="Arial" w:cs="Arial"/>
         </w:rPr>
-        <w:t xml:space="preserve">Panorama das principais empresas: CI&amp;T, TOTVS, TIVIT, </w:t>
-      </w:r>
-      <w:proofErr w:type="spellStart"/>
-      <w:r>
-        <w:rPr>
-          <w:rFonts w:ascii="Arial" w:hAnsi="Arial" w:cs="Arial"/>
-        </w:rPr>
-        <w:t>Senior</w:t>
-      </w:r>
-      <w:proofErr w:type="spellEnd"/>
-      <w:r>
-        <w:rPr>
-          <w:rFonts w:ascii="Arial" w:hAnsi="Arial" w:cs="Arial"/>
-        </w:rPr>
-        <w:t xml:space="preserve"> Sistemas, Accenture, </w:t>
-      </w:r>
-      <w:proofErr w:type="spellStart"/>
-      <w:r>
-        <w:rPr>
-          <w:rFonts w:ascii="Arial" w:hAnsi="Arial" w:cs="Arial"/>
-        </w:rPr>
-        <w:t>Thoughtworks</w:t>
-      </w:r>
-      <w:proofErr w:type="spellEnd"/>
-      <w:r>
-        <w:rPr>
-          <w:rFonts w:ascii="Arial" w:hAnsi="Arial" w:cs="Arial"/>
-        </w:rPr>
-        <w:t xml:space="preserve">, </w:t>
-      </w:r>
-      <w:proofErr w:type="spellStart"/>
-      <w:r>
-        <w:rPr>
-          <w:rFonts w:ascii="Arial" w:hAnsi="Arial" w:cs="Arial"/>
-        </w:rPr>
-        <w:t>SoftDesign</w:t>
-      </w:r>
-      <w:proofErr w:type="spellEnd"/>
-      <w:r>
-        <w:rPr>
-          <w:rFonts w:ascii="Arial" w:hAnsi="Arial" w:cs="Arial"/>
-        </w:rPr>
-        <w:t xml:space="preserve">, IBM, Oracle, RD </w:t>
-      </w:r>
-      <w:proofErr w:type="spellStart"/>
-      <w:r>
-        <w:rPr>
-          <w:rFonts w:ascii="Arial" w:hAnsi="Arial" w:cs="Arial"/>
-        </w:rPr>
-        <w:t>Station</w:t>
-      </w:r>
-      <w:proofErr w:type="spellEnd"/>
-      <w:r>
-        <w:rPr>
-          <w:rFonts w:ascii="Arial" w:hAnsi="Arial" w:cs="Arial"/>
-        </w:rPr>
-        <w:t xml:space="preserve">, VTEX, </w:t>
-      </w:r>
-      <w:proofErr w:type="spellStart"/>
-      <w:r>
-        <w:rPr>
-          <w:rFonts w:ascii="Arial" w:hAnsi="Arial" w:cs="Arial"/>
-        </w:rPr>
-        <w:t>Pipefy</w:t>
-      </w:r>
-      <w:proofErr w:type="spellEnd"/>
-      <w:r>
-        <w:rPr>
-          <w:rFonts w:ascii="Arial" w:hAnsi="Arial" w:cs="Arial"/>
-        </w:rPr>
-        <w:t>, Microsoft etc.</w:t>
+        <w:t>Panorama das principais empresas: CI&amp;T, TOTVS, TIVIT, Senior Sistemas, Accenture, Thoughtworks, SoftDesign, IBM, Oracle, RD Station, VTEX, Pipefy, Microsoft etc.</w:t>
       </w:r>
     </w:p>
     <w:p>
@@ -1660,21 +1312,7 @@
         <w:rPr>
           <w:rFonts w:ascii="Arial" w:hAnsi="Arial" w:cs="Arial"/>
         </w:rPr>
-        <w:t xml:space="preserve">Relatório Global </w:t>
-      </w:r>
-      <w:proofErr w:type="spellStart"/>
-      <w:r>
-        <w:rPr>
-          <w:rFonts w:ascii="Arial" w:hAnsi="Arial" w:cs="Arial"/>
-        </w:rPr>
-        <w:t>Talent</w:t>
-      </w:r>
-      <w:proofErr w:type="spellEnd"/>
-      <w:r>
-        <w:rPr>
-          <w:rFonts w:ascii="Arial" w:hAnsi="Arial" w:cs="Arial"/>
-        </w:rPr>
-        <w:t xml:space="preserve"> (IACT) 2020–2025: déficit de talentos — Alemanha (86 %), Índia (80 %), Israel (85 %), Portugal (84 %) etc. Média </w:t>
+        <w:t xml:space="preserve">Relatório Global Talent (IACT) 2020–2025: déficit de talentos — Alemanha (86 %), Índia (80 %), Israel (85 %), Portugal (84 %) etc. Média </w:t>
       </w:r>
       <w:r>
         <w:rPr>
@@ -1885,344 +1523,6 @@
           <w:b/>
           <w:bCs/>
         </w:rPr>
-        <w:t>Contexto Brasileiro — Setor Público e Militar</w:t>
-      </w:r>
-    </w:p>
-    <w:p>
-      <w:pPr>
-        <w:spacing w:before="120" w:after="120"/>
-        <w:contextualSpacing/>
-        <w:jc w:val="left"/>
-        <w:rPr>
-          <w:rFonts w:ascii="Arial" w:hAnsi="Arial" w:cs="Arial"/>
-          <w:b/>
-          <w:bCs/>
-        </w:rPr>
-      </w:pPr>
-    </w:p>
-    <w:p>
-      <w:pPr>
-        <w:numPr>
-          <w:ilvl w:val="0"/>
-          <w:numId w:val="10"/>
-        </w:numPr>
-        <w:spacing w:before="120" w:after="120"/>
-        <w:contextualSpacing/>
-        <w:jc w:val="left"/>
-        <w:rPr>
-          <w:rFonts w:ascii="Arial" w:hAnsi="Arial" w:cs="Arial"/>
-        </w:rPr>
-      </w:pPr>
-      <w:r>
-        <w:rPr>
-          <w:rFonts w:ascii="Arial" w:hAnsi="Arial" w:cs="Arial"/>
-        </w:rPr>
-        <w:t>Déficits na área pública e militar: falta de formação, remoção de talentos</w:t>
-      </w:r>
-    </w:p>
-    <w:p>
-      <w:pPr>
-        <w:spacing w:before="120" w:after="120"/>
-        <w:ind w:left="720"/>
-        <w:contextualSpacing/>
-        <w:jc w:val="left"/>
-        <w:rPr>
-          <w:rFonts w:ascii="Arial" w:hAnsi="Arial" w:cs="Arial"/>
-        </w:rPr>
-      </w:pPr>
-    </w:p>
-    <w:p>
-      <w:pPr>
-        <w:numPr>
-          <w:ilvl w:val="0"/>
-          <w:numId w:val="10"/>
-        </w:numPr>
-        <w:spacing w:before="120" w:after="120"/>
-        <w:contextualSpacing/>
-        <w:jc w:val="left"/>
-        <w:rPr>
-          <w:rFonts w:ascii="Arial" w:hAnsi="Arial" w:cs="Arial"/>
-        </w:rPr>
-      </w:pPr>
-      <w:r>
-        <w:rPr>
-          <w:rFonts w:ascii="Arial" w:hAnsi="Arial" w:cs="Arial"/>
-        </w:rPr>
-        <w:t>Salários inferiores ao setor privado, processos de concurso complexos, exigências rígidas, disputa por vagas</w:t>
-      </w:r>
-    </w:p>
-    <w:p>
-      <w:pPr>
-        <w:spacing w:before="120" w:after="120"/>
-        <w:contextualSpacing/>
-        <w:jc w:val="left"/>
-        <w:rPr>
-          <w:rFonts w:ascii="Arial" w:hAnsi="Arial" w:cs="Arial"/>
-        </w:rPr>
-      </w:pPr>
-    </w:p>
-    <w:p>
-      <w:pPr>
-        <w:numPr>
-          <w:ilvl w:val="0"/>
-          <w:numId w:val="10"/>
-        </w:numPr>
-        <w:spacing w:before="120" w:after="120"/>
-        <w:contextualSpacing/>
-        <w:jc w:val="left"/>
-        <w:rPr>
-          <w:rFonts w:ascii="Arial" w:hAnsi="Arial" w:cs="Arial"/>
-        </w:rPr>
-      </w:pPr>
-      <w:r>
-        <w:rPr>
-          <w:rFonts w:ascii="Arial" w:hAnsi="Arial" w:cs="Arial"/>
-        </w:rPr>
-        <w:t>TI e cibersegurança em contextos militares (ex.: Centro de Defesa Cibernética)</w:t>
-      </w:r>
-    </w:p>
-    <w:p>
-      <w:pPr>
-        <w:spacing w:before="120" w:after="120"/>
-        <w:contextualSpacing/>
-        <w:jc w:val="left"/>
-        <w:rPr>
-          <w:rFonts w:ascii="Arial" w:hAnsi="Arial" w:cs="Arial"/>
-        </w:rPr>
-      </w:pPr>
-    </w:p>
-    <w:p>
-      <w:pPr>
-        <w:numPr>
-          <w:ilvl w:val="0"/>
-          <w:numId w:val="10"/>
-        </w:numPr>
-        <w:spacing w:before="120" w:after="120"/>
-        <w:contextualSpacing/>
-        <w:jc w:val="left"/>
-        <w:rPr>
-          <w:rFonts w:ascii="Arial" w:hAnsi="Arial" w:cs="Arial"/>
-        </w:rPr>
-      </w:pPr>
-      <w:r>
-        <w:rPr>
-          <w:rFonts w:ascii="Arial" w:hAnsi="Arial" w:cs="Arial"/>
-        </w:rPr>
-        <w:t>Panorama de infraestrutura e políticas públicas</w:t>
-      </w:r>
-    </w:p>
-    <w:p>
-      <w:pPr>
-        <w:spacing w:before="120" w:after="120"/>
-        <w:contextualSpacing/>
-        <w:jc w:val="left"/>
-        <w:rPr>
-          <w:rFonts w:ascii="Arial" w:hAnsi="Arial" w:cs="Arial"/>
-        </w:rPr>
-      </w:pPr>
-    </w:p>
-    <w:p>
-      <w:pPr>
-        <w:spacing w:before="120" w:after="120"/>
-        <w:contextualSpacing/>
-        <w:jc w:val="left"/>
-        <w:rPr>
-          <w:rFonts w:ascii="Arial" w:hAnsi="Arial" w:cs="Arial"/>
-          <w:b/>
-          <w:bCs/>
-        </w:rPr>
-      </w:pPr>
-      <w:r>
-        <w:rPr>
-          <w:rFonts w:ascii="Arial" w:hAnsi="Arial" w:cs="Arial"/>
-          <w:b/>
-          <w:bCs/>
-        </w:rPr>
-        <w:t>Canais de Recrutamento e Vagas</w:t>
-      </w:r>
-    </w:p>
-    <w:p>
-      <w:pPr>
-        <w:numPr>
-          <w:ilvl w:val="0"/>
-          <w:numId w:val="11"/>
-        </w:numPr>
-        <w:spacing w:before="120" w:after="120"/>
-        <w:contextualSpacing/>
-        <w:jc w:val="left"/>
-        <w:rPr>
-          <w:rFonts w:ascii="Arial" w:hAnsi="Arial" w:cs="Arial"/>
-        </w:rPr>
-      </w:pPr>
-      <w:r>
-        <w:rPr>
-          <w:rFonts w:ascii="Arial" w:hAnsi="Arial" w:cs="Arial"/>
-        </w:rPr>
-        <w:t xml:space="preserve">Plataformas privadas: VAGAS.com, LinkedIn, BNE, Vagas de TI Brasil, </w:t>
-      </w:r>
-      <w:proofErr w:type="spellStart"/>
-      <w:r>
-        <w:rPr>
-          <w:rFonts w:ascii="Arial" w:hAnsi="Arial" w:cs="Arial"/>
-        </w:rPr>
-        <w:t>Adzuna</w:t>
-      </w:r>
-      <w:proofErr w:type="spellEnd"/>
-      <w:r>
-        <w:rPr>
-          <w:rFonts w:ascii="Arial" w:hAnsi="Arial" w:cs="Arial"/>
-        </w:rPr>
-        <w:t xml:space="preserve"> </w:t>
-      </w:r>
-      <w:proofErr w:type="spellStart"/>
-      <w:r>
-        <w:rPr>
-          <w:rFonts w:ascii="Arial" w:hAnsi="Arial" w:cs="Arial"/>
-        </w:rPr>
-        <w:t>etc</w:t>
-      </w:r>
-      <w:proofErr w:type="spellEnd"/>
-    </w:p>
-    <w:p>
-      <w:pPr>
-        <w:spacing w:before="120" w:after="120"/>
-        <w:ind w:left="720"/>
-        <w:contextualSpacing/>
-        <w:jc w:val="left"/>
-        <w:rPr>
-          <w:rFonts w:ascii="Arial" w:hAnsi="Arial" w:cs="Arial"/>
-        </w:rPr>
-      </w:pPr>
-    </w:p>
-    <w:p>
-      <w:pPr>
-        <w:numPr>
-          <w:ilvl w:val="0"/>
-          <w:numId w:val="11"/>
-        </w:numPr>
-        <w:spacing w:before="120" w:after="120"/>
-        <w:contextualSpacing/>
-        <w:jc w:val="left"/>
-        <w:rPr>
-          <w:rFonts w:ascii="Arial" w:hAnsi="Arial" w:cs="Arial"/>
-        </w:rPr>
-      </w:pPr>
-      <w:r>
-        <w:rPr>
-          <w:rFonts w:ascii="Arial" w:hAnsi="Arial" w:cs="Arial"/>
-        </w:rPr>
-        <w:t xml:space="preserve">Concursos públicos recentes e previsíveis: MGS, </w:t>
-      </w:r>
-      <w:proofErr w:type="spellStart"/>
-      <w:r>
-        <w:rPr>
-          <w:rFonts w:ascii="Arial" w:hAnsi="Arial" w:cs="Arial"/>
-        </w:rPr>
-        <w:t>Degase</w:t>
-      </w:r>
-      <w:proofErr w:type="spellEnd"/>
-      <w:r>
-        <w:rPr>
-          <w:rFonts w:ascii="Arial" w:hAnsi="Arial" w:cs="Arial"/>
-        </w:rPr>
-        <w:t>/RJ</w:t>
-      </w:r>
-    </w:p>
-    <w:p>
-      <w:pPr>
-        <w:spacing w:before="120" w:after="120"/>
-        <w:ind w:left="720"/>
-        <w:contextualSpacing/>
-        <w:jc w:val="left"/>
-        <w:rPr>
-          <w:rFonts w:ascii="Arial" w:hAnsi="Arial" w:cs="Arial"/>
-        </w:rPr>
-      </w:pPr>
-      <w:r>
-        <w:rPr>
-          <w:rFonts w:ascii="Arial" w:hAnsi="Arial" w:cs="Arial"/>
-        </w:rPr>
-        <w:t>, TJ-MT, APDO</w:t>
-      </w:r>
-      <w:r>
-        <w:rPr>
-          <w:rFonts w:ascii="Arial" w:hAnsi="Arial" w:cs="Arial"/>
-        </w:rPr>
-        <w:noBreakHyphen/>
-        <w:t>TI (Prefeitura de SP), Fundap, SUSEP, Tribunal de Justiça de SP</w:t>
-      </w:r>
-    </w:p>
-    <w:p>
-      <w:pPr>
-        <w:spacing w:before="120" w:after="120"/>
-        <w:contextualSpacing/>
-        <w:jc w:val="left"/>
-        <w:rPr>
-          <w:rFonts w:ascii="Arial" w:hAnsi="Arial" w:cs="Arial"/>
-        </w:rPr>
-      </w:pPr>
-    </w:p>
-    <w:p>
-      <w:pPr>
-        <w:numPr>
-          <w:ilvl w:val="0"/>
-          <w:numId w:val="11"/>
-        </w:numPr>
-        <w:spacing w:before="120" w:after="120"/>
-        <w:contextualSpacing/>
-        <w:jc w:val="left"/>
-        <w:rPr>
-          <w:rFonts w:ascii="Arial" w:hAnsi="Arial" w:cs="Arial"/>
-        </w:rPr>
-      </w:pPr>
-      <w:r>
-        <w:rPr>
-          <w:rFonts w:ascii="Arial" w:hAnsi="Arial" w:cs="Arial"/>
-        </w:rPr>
-        <w:t xml:space="preserve">Desafios percebidos em comunidades como </w:t>
-      </w:r>
-      <w:proofErr w:type="spellStart"/>
-      <w:r>
-        <w:rPr>
-          <w:rFonts w:ascii="Arial" w:hAnsi="Arial" w:cs="Arial"/>
-        </w:rPr>
-        <w:t>Reddit</w:t>
-      </w:r>
-      <w:proofErr w:type="spellEnd"/>
-      <w:r>
-        <w:rPr>
-          <w:rFonts w:ascii="Arial" w:hAnsi="Arial" w:cs="Arial"/>
-        </w:rPr>
-        <w:t>: forte competição, alta exigência e custo de vida — especialmente em SP</w:t>
-      </w:r>
-    </w:p>
-    <w:p>
-      <w:pPr>
-        <w:spacing w:before="120" w:after="120"/>
-        <w:contextualSpacing/>
-        <w:jc w:val="left"/>
-        <w:rPr>
-          <w:rFonts w:ascii="Arial" w:hAnsi="Arial" w:cs="Arial"/>
-        </w:rPr>
-      </w:pPr>
-    </w:p>
-    <w:p>
-      <w:pPr>
-        <w:spacing w:before="120" w:after="120"/>
-        <w:contextualSpacing/>
-        <w:jc w:val="left"/>
-        <w:rPr>
-          <w:rFonts w:ascii="Arial" w:hAnsi="Arial" w:cs="Arial"/>
-          <w:b/>
-          <w:bCs/>
-        </w:rPr>
-      </w:pPr>
-      <w:r>
-        <w:rPr>
-          <w:rFonts w:ascii="Arial" w:hAnsi="Arial" w:cs="Arial"/>
-          <w:b/>
-          <w:bCs/>
-        </w:rPr>
         <w:t>Considerações Finais e Recomendações</w:t>
       </w:r>
     </w:p>
@@ -2276,268 +1576,6 @@
         </w:rPr>
         <w:t>Reflexões sobre futuro da área, recomendações para formação e políticas públicas</w:t>
       </w:r>
-    </w:p>
-    <w:p>
-      <w:pPr>
-        <w:spacing w:before="120" w:after="120"/>
-        <w:contextualSpacing/>
-        <w:jc w:val="left"/>
-        <w:rPr>
-          <w:rFonts w:ascii="Arial" w:hAnsi="Arial" w:cs="Arial"/>
-        </w:rPr>
-      </w:pPr>
-    </w:p>
-    <w:p>
-      <w:pPr>
-        <w:spacing w:before="120" w:after="120"/>
-        <w:contextualSpacing/>
-        <w:jc w:val="left"/>
-        <w:rPr>
-          <w:rFonts w:ascii="Arial" w:hAnsi="Arial" w:cs="Arial"/>
-        </w:rPr>
-      </w:pPr>
-    </w:p>
-    <w:p>
-      <w:pPr>
-        <w:spacing w:before="120" w:after="120"/>
-        <w:contextualSpacing/>
-        <w:jc w:val="left"/>
-        <w:rPr>
-          <w:rFonts w:ascii="Arial" w:hAnsi="Arial" w:cs="Arial"/>
-          <w:b/>
-          <w:bCs/>
-        </w:rPr>
-      </w:pPr>
-      <w:r>
-        <w:rPr>
-          <w:rFonts w:ascii="Arial" w:hAnsi="Arial" w:cs="Arial"/>
-          <w:b/>
-          <w:bCs/>
-        </w:rPr>
-        <w:t>Como seguir</w:t>
-      </w:r>
-    </w:p>
-    <w:p>
-      <w:pPr>
-        <w:spacing w:before="120" w:after="120"/>
-        <w:contextualSpacing/>
-        <w:jc w:val="left"/>
-        <w:rPr>
-          <w:rFonts w:ascii="Arial" w:hAnsi="Arial" w:cs="Arial"/>
-        </w:rPr>
-      </w:pPr>
-      <w:r>
-        <w:rPr>
-          <w:rFonts w:ascii="Arial" w:hAnsi="Arial" w:cs="Arial"/>
-        </w:rPr>
-        <w:t xml:space="preserve">Se quiser, posso te ajudar a preencher cada seção com conteúdo retido dos links e das fontes externas, buscando dados, citações e estatísticas </w:t>
-      </w:r>
-      <w:r>
-        <w:rPr>
-          <w:rFonts w:ascii="Arial" w:hAnsi="Arial" w:cs="Arial"/>
-        </w:rPr>
-        <w:lastRenderedPageBreak/>
-        <w:t>atualizadas. É só me dizer por qual tema você gostaria de começar ou se deseja expandir algum tópico específico agora!</w:t>
-      </w:r>
-    </w:p>
-    <w:p>
-      <w:pPr>
-        <w:spacing w:before="120" w:after="120"/>
-        <w:contextualSpacing/>
-        <w:jc w:val="left"/>
-        <w:rPr>
-          <w:rFonts w:ascii="Arial" w:hAnsi="Arial" w:cs="Arial"/>
-        </w:rPr>
-      </w:pPr>
-      <w:r>
-        <w:rPr>
-          <w:rFonts w:ascii="Arial" w:hAnsi="Arial" w:cs="Arial"/>
-        </w:rPr>
-        <w:t xml:space="preserve">Se quiser que eu acesse outros links na sequência (por exemplo, cibersegurança, TI verde, defesas públicas, big </w:t>
-      </w:r>
-      <w:proofErr w:type="spellStart"/>
-      <w:r>
-        <w:rPr>
-          <w:rFonts w:ascii="Arial" w:hAnsi="Arial" w:cs="Arial"/>
-        </w:rPr>
-        <w:t>techs</w:t>
-      </w:r>
-      <w:proofErr w:type="spellEnd"/>
-      <w:r>
-        <w:rPr>
-          <w:rFonts w:ascii="Arial" w:hAnsi="Arial" w:cs="Arial"/>
-        </w:rPr>
-        <w:t xml:space="preserve"> etc.), posso fazer isso também para embasar cada parte de forma robusta — é só indicar a prioridade!</w:t>
-      </w:r>
-    </w:p>
-    <w:p>
-      <w:pPr>
-        <w:spacing w:before="120" w:after="120"/>
-        <w:contextualSpacing/>
-        <w:jc w:val="left"/>
-        <w:rPr>
-          <w:rFonts w:ascii="Arial" w:hAnsi="Arial" w:cs="Arial"/>
-        </w:rPr>
-      </w:pPr>
-      <w:r>
-        <w:rPr>
-          <w:rFonts w:ascii="Arial" w:hAnsi="Arial" w:cs="Arial"/>
-        </w:rPr>
-        <w:drawing>
-          <wp:inline distT="0" distB="0" distL="0" distR="0" wp14:anchorId="7C1A9117" wp14:editId="069B0217">
-            <wp:extent cx="304800" cy="304800"/>
-            <wp:effectExtent l="0" t="0" r="0" b="0"/>
-            <wp:docPr id="4" name="Imagem 4"/>
-            <wp:cNvGraphicFramePr>
-              <a:graphicFrameLocks xmlns:a="http://schemas.openxmlformats.org/drawingml/2006/main" noChangeAspect="1"/>
-            </wp:cNvGraphicFramePr>
-            <a:graphic xmlns:a="http://schemas.openxmlformats.org/drawingml/2006/main">
-              <a:graphicData uri="http://schemas.openxmlformats.org/drawingml/2006/picture">
-                <pic:pic xmlns:pic="http://schemas.openxmlformats.org/drawingml/2006/picture">
-                  <pic:nvPicPr>
-                    <pic:cNvPr id="0" name="Picture 11"/>
-                    <pic:cNvPicPr>
-                      <a:picLocks noChangeAspect="1" noChangeArrowheads="1"/>
-                    </pic:cNvPicPr>
-                  </pic:nvPicPr>
-                  <pic:blipFill>
-                    <a:blip r:embed="rId19">
-                      <a:extLst>
-                        <a:ext uri="{28A0092B-C50C-407E-A947-70E740481C1C}">
-                          <a14:useLocalDpi xmlns:a14="http://schemas.microsoft.com/office/drawing/2010/main" val="0"/>
-                        </a:ext>
-                      </a:extLst>
-                    </a:blip>
-                    <a:srcRect/>
-                    <a:stretch>
-                      <a:fillRect/>
-                    </a:stretch>
-                  </pic:blipFill>
-                  <pic:spPr bwMode="auto">
-                    <a:xfrm>
-                      <a:off x="0" y="0"/>
-                      <a:ext cx="304800" cy="304800"/>
-                    </a:xfrm>
-                    <a:prstGeom prst="rect">
-                      <a:avLst/>
-                    </a:prstGeom>
-                    <a:noFill/>
-                    <a:ln>
-                      <a:noFill/>
-                    </a:ln>
-                  </pic:spPr>
-                </pic:pic>
-              </a:graphicData>
-            </a:graphic>
-          </wp:inline>
-        </w:drawing>
-      </w:r>
-      <w:r>
-        <w:rPr>
-          <w:rFonts w:ascii="Arial" w:hAnsi="Arial" w:cs="Arial"/>
-        </w:rPr>
-        <w:drawing>
-          <wp:inline distT="0" distB="0" distL="0" distR="0" wp14:anchorId="2B2F34D9" wp14:editId="4D0B3F4C">
-            <wp:extent cx="304800" cy="304800"/>
-            <wp:effectExtent l="0" t="0" r="0" b="0"/>
-            <wp:docPr id="3" name="Imagem 3"/>
-            <wp:cNvGraphicFramePr>
-              <a:graphicFrameLocks xmlns:a="http://schemas.openxmlformats.org/drawingml/2006/main" noChangeAspect="1"/>
-            </wp:cNvGraphicFramePr>
-            <a:graphic xmlns:a="http://schemas.openxmlformats.org/drawingml/2006/main">
-              <a:graphicData uri="http://schemas.openxmlformats.org/drawingml/2006/picture">
-                <pic:pic xmlns:pic="http://schemas.openxmlformats.org/drawingml/2006/picture">
-                  <pic:nvPicPr>
-                    <pic:cNvPr id="0" name="Picture 12"/>
-                    <pic:cNvPicPr>
-                      <a:picLocks noChangeAspect="1" noChangeArrowheads="1"/>
-                    </pic:cNvPicPr>
-                  </pic:nvPicPr>
-                  <pic:blipFill>
-                    <a:blip r:embed="rId20">
-                      <a:extLst>
-                        <a:ext uri="{28A0092B-C50C-407E-A947-70E740481C1C}">
-                          <a14:useLocalDpi xmlns:a14="http://schemas.microsoft.com/office/drawing/2010/main" val="0"/>
-                        </a:ext>
-                      </a:extLst>
-                    </a:blip>
-                    <a:srcRect/>
-                    <a:stretch>
-                      <a:fillRect/>
-                    </a:stretch>
-                  </pic:blipFill>
-                  <pic:spPr bwMode="auto">
-                    <a:xfrm>
-                      <a:off x="0" y="0"/>
-                      <a:ext cx="304800" cy="304800"/>
-                    </a:xfrm>
-                    <a:prstGeom prst="rect">
-                      <a:avLst/>
-                    </a:prstGeom>
-                    <a:noFill/>
-                    <a:ln>
-                      <a:noFill/>
-                    </a:ln>
-                  </pic:spPr>
-                </pic:pic>
-              </a:graphicData>
-            </a:graphic>
-          </wp:inline>
-        </w:drawing>
-      </w:r>
-    </w:p>
-    <w:p>
-      <w:pPr>
-        <w:spacing w:before="120" w:after="120"/>
-        <w:contextualSpacing/>
-        <w:jc w:val="left"/>
-        <w:rPr>
-          <w:rFonts w:ascii="Arial" w:hAnsi="Arial" w:cs="Arial"/>
-          <w:u w:val="single"/>
-        </w:rPr>
-      </w:pPr>
-    </w:p>
-    <w:p>
-      <w:pPr>
-        <w:spacing w:before="120" w:after="120"/>
-        <w:contextualSpacing/>
-        <w:jc w:val="left"/>
-        <w:rPr>
-          <w:rFonts w:ascii="Arial" w:hAnsi="Arial" w:cs="Arial"/>
-        </w:rPr>
-      </w:pPr>
-      <w:r>
-        <w:rPr>
-          <w:rFonts w:ascii="Arial" w:hAnsi="Arial" w:cs="Arial"/>
-        </w:rPr>
-        <w:t>Fontes</w:t>
-      </w:r>
-    </w:p>
-    <w:p>
-      <w:pPr>
-        <w:spacing w:before="120" w:after="120"/>
-        <w:contextualSpacing/>
-        <w:jc w:val="left"/>
-        <w:rPr>
-          <w:rFonts w:ascii="Arial" w:hAnsi="Arial" w:cs="Arial"/>
-        </w:rPr>
-      </w:pPr>
-      <w:r>
-        <w:rPr>
-          <w:rFonts w:ascii="Arial" w:hAnsi="Arial" w:cs="Arial"/>
-        </w:rPr>
-        <w:t>Perguntar ao ChatGPT</w:t>
-      </w:r>
-    </w:p>
-    <w:p>
-      <w:pPr>
-        <w:spacing w:before="120" w:after="120"/>
-        <w:contextualSpacing/>
-        <w:jc w:val="left"/>
-        <w:rPr>
-          <w:rFonts w:ascii="Arial" w:hAnsi="Arial" w:cs="Arial"/>
-        </w:rPr>
-      </w:pPr>
     </w:p>
     <w:sectPr>
       <w:pgSz w:w="11906" w:h="16838"/>
@@ -5223,6 +4261,7 @@
   <w:style w:type="character" w:default="1" w:styleId="Fontepargpadro">
     <w:name w:val="Default Paragraph Font"/>
     <w:uiPriority w:val="1"/>
+    <w:semiHidden/>
     <w:unhideWhenUsed/>
   </w:style>
   <w:style w:type="table" w:default="1" w:styleId="Tabelanormal">

</xml_diff>